<commit_message>
finish of chapter 31 - final off nondatabase view
</commit_message>
<xml_diff>
--- a/00-لیست ویدئوها.docx
+++ b/00-لیست ویدئوها.docx
@@ -3330,7 +3330,7 @@
         <w:jc w:val="left"/>
         <w:rPr>
           <w:highlight w:val="none"/>
-          <w:shd w:fill="auto" w:val="clear"/>
+          <w:shd w:fill="00A933" w:val="clear"/>
         </w:rPr>
       </w:pPr>
       <w:r>
@@ -3342,7 +3342,7 @@
           <w:sz w:val="24"/>
           <w:szCs w:val="24"/>
           <w:bdr w:val="single" w:sz="12" w:space="0" w:color="D7E0E9"/>
-          <w:shd w:fill="auto" w:val="clear"/>
+          <w:shd w:fill="00A933" w:val="clear"/>
         </w:rPr>
         <w:t>31</w:t>
       </w:r>
@@ -3364,7 +3364,7 @@
         <w:outlineLvl w:val="1"/>
         <w:rPr>
           <w:highlight w:val="none"/>
-          <w:shd w:fill="FF7B59" w:val="clear"/>
+          <w:shd w:fill="00A933" w:val="clear"/>
         </w:rPr>
       </w:pPr>
       <w:r>
@@ -3374,7 +3374,7 @@
           <w:sz w:val="23"/>
           <w:sz w:val="23"/>
           <w:szCs w:val="23"/>
-          <w:shd w:fill="FF7B59" w:val="clear"/>
+          <w:shd w:fill="00A933" w:val="clear"/>
           <w:rtl w:val="true"/>
         </w:rPr>
         <w:t xml:space="preserve">استفاده از دیتای </w:t>
@@ -3385,7 +3385,7 @@
           <w:color w:val="1E2F38"/>
           <w:sz w:val="23"/>
           <w:szCs w:val="23"/>
-          <w:shd w:fill="FF7B59" w:val="clear"/>
+          <w:shd w:fill="00A933" w:val="clear"/>
         </w:rPr>
         <w:t>dynamic</w:t>
       </w:r>
@@ -3395,7 +3395,7 @@
           <w:color w:val="1E2F38"/>
           <w:sz w:val="23"/>
           <w:szCs w:val="23"/>
-          <w:shd w:fill="FF7B59" w:val="clear"/>
+          <w:shd w:fill="00A933" w:val="clear"/>
           <w:rtl w:val="true"/>
         </w:rPr>
         <w:t xml:space="preserve">  - </w:t>
@@ -3406,7 +3406,7 @@
           <w:color w:val="1E2F38"/>
           <w:sz w:val="23"/>
           <w:szCs w:val="23"/>
-          <w:shd w:fill="FF7B59" w:val="clear"/>
+          <w:shd w:fill="00A933" w:val="clear"/>
           <w:rtl w:val="true"/>
           <w:lang w:bidi="fa-IR"/>
         </w:rPr>
@@ -3419,7 +3419,7 @@
           <w:sz w:val="23"/>
           <w:sz w:val="23"/>
           <w:szCs w:val="23"/>
-          <w:shd w:fill="FF7B59" w:val="clear"/>
+          <w:shd w:fill="00A933" w:val="clear"/>
           <w:rtl w:val="true"/>
           <w:lang w:bidi="fa-IR"/>
         </w:rPr>
@@ -3431,7 +3431,7 @@
           <w:color w:val="1E2F38"/>
           <w:sz w:val="23"/>
           <w:szCs w:val="23"/>
-          <w:shd w:fill="FF7B59" w:val="clear"/>
+          <w:shd w:fill="00A933" w:val="clear"/>
           <w:lang w:bidi="fa-IR"/>
         </w:rPr>
         <w:t>post.image</w:t>
@@ -3442,7 +3442,7 @@
           <w:color w:val="1E2F38"/>
           <w:sz w:val="23"/>
           <w:szCs w:val="23"/>
-          <w:shd w:fill="FF7B59" w:val="clear"/>
+          <w:shd w:fill="00A933" w:val="clear"/>
           <w:rtl w:val="true"/>
           <w:lang w:bidi="fa-IR"/>
         </w:rPr>
@@ -3455,7 +3455,7 @@
           <w:sz w:val="23"/>
           <w:sz w:val="23"/>
           <w:szCs w:val="23"/>
-          <w:shd w:fill="FF7B59" w:val="clear"/>
+          <w:shd w:fill="00A933" w:val="clear"/>
           <w:rtl w:val="true"/>
           <w:lang w:bidi="fa-IR"/>
         </w:rPr>
@@ -3467,7 +3467,7 @@
           <w:color w:val="1E2F38"/>
           <w:sz w:val="23"/>
           <w:szCs w:val="23"/>
-          <w:shd w:fill="FF7B59" w:val="clear"/>
+          <w:shd w:fill="00A933" w:val="clear"/>
           <w:lang w:bidi="fa-IR"/>
         </w:rPr>
         <w:t>slug</w:t>
@@ -3478,7 +3478,7 @@
           <w:color w:val="1E2F38"/>
           <w:sz w:val="23"/>
           <w:szCs w:val="23"/>
-          <w:shd w:fill="FF7B59" w:val="clear"/>
+          <w:shd w:fill="00A933" w:val="clear"/>
           <w:rtl w:val="true"/>
           <w:lang w:bidi="fa-IR"/>
         </w:rPr>
@@ -3494,7 +3494,7 @@
         <w:jc w:val="left"/>
         <w:rPr>
           <w:highlight w:val="none"/>
-          <w:shd w:fill="auto" w:val="clear"/>
+          <w:shd w:fill="00A933" w:val="clear"/>
         </w:rPr>
       </w:pPr>
       <w:r>
@@ -3503,7 +3503,7 @@
           <w:color w:val="8F9CA7"/>
           <w:sz w:val="21"/>
           <w:szCs w:val="21"/>
-          <w:shd w:fill="auto" w:val="clear"/>
+          <w:shd w:fill="00A933" w:val="clear"/>
         </w:rPr>
         <w:t>00:14:00</w:t>
       </w:r>
@@ -3517,7 +3517,7 @@
         <w:jc w:val="left"/>
         <w:rPr>
           <w:highlight w:val="none"/>
-          <w:shd w:fill="auto" w:val="clear"/>
+          <w:shd w:fill="00A933" w:val="clear"/>
         </w:rPr>
       </w:pPr>
       <w:r>
@@ -3529,7 +3529,7 @@
           <w:sz w:val="24"/>
           <w:szCs w:val="24"/>
           <w:bdr w:val="single" w:sz="12" w:space="0" w:color="D7E0E9"/>
-          <w:shd w:fill="auto" w:val="clear"/>
+          <w:shd w:fill="00A933" w:val="clear"/>
         </w:rPr>
         <w:t>32</w:t>
       </w:r>
@@ -3552,7 +3552,7 @@
         <w:outlineLvl w:val="1"/>
         <w:rPr>
           <w:highlight w:val="none"/>
-          <w:shd w:fill="auto" w:val="clear"/>
+          <w:shd w:fill="00A933" w:val="clear"/>
         </w:rPr>
       </w:pPr>
       <w:r>
@@ -3562,7 +3562,7 @@
           <w:sz w:val="23"/>
           <w:sz w:val="23"/>
           <w:szCs w:val="23"/>
-          <w:shd w:fill="auto" w:val="clear"/>
+          <w:shd w:fill="00A933" w:val="clear"/>
           <w:rtl w:val="true"/>
         </w:rPr>
         <w:t>داینامیک کردن لیست پست ها و جزییات پست</w:t>
@@ -3574,7 +3574,7 @@
           <w:sz w:val="23"/>
           <w:sz w:val="23"/>
           <w:szCs w:val="23"/>
-          <w:shd w:fill="auto" w:val="clear"/>
+          <w:shd w:fill="00A933" w:val="clear"/>
           <w:rtl w:val="true"/>
           <w:lang w:bidi="fa-IR"/>
         </w:rPr>

</xml_diff>

<commit_message>
final commit - chpter 32
</commit_message>
<xml_diff>
--- a/00-لیست ویدئوها.docx
+++ b/00-لیست ویدئوها.docx
@@ -3648,7 +3648,7 @@
         <w:outlineLvl w:val="1"/>
         <w:rPr>
           <w:highlight w:val="none"/>
-          <w:shd w:fill="auto" w:val="clear"/>
+          <w:shd w:fill="00A933" w:val="clear"/>
         </w:rPr>
       </w:pPr>
       <w:r>
@@ -3658,7 +3658,7 @@
           <w:sz w:val="23"/>
           <w:sz w:val="23"/>
           <w:szCs w:val="23"/>
-          <w:shd w:fill="auto" w:val="clear"/>
+          <w:shd w:fill="00A933" w:val="clear"/>
           <w:rtl w:val="true"/>
         </w:rPr>
         <w:t>بررسی دیتابیس و ساختار اصلی آن</w:t>

</xml_diff>